<commit_message>
added latest labs to prepare for new semester
</commit_message>
<xml_diff>
--- a/CAD/HW1.docx
+++ b/CAD/HW1.docx
@@ -289,14 +289,7 @@
           <w:rFonts w:eastAsia="Times New Roman" w:cs="Times New Roman"/>
           <w:lang w:val="ru-RU" w:eastAsia="ru-RU"/>
         </w:rPr>
-        <w:t>Студент</w:t>
-      </w:r>
-      <w:r>
-        <w:rPr>
-          <w:rFonts w:eastAsia="Times New Roman" w:cs="Times New Roman"/>
-          <w:lang w:val="ru-RU" w:eastAsia="ru-RU"/>
-        </w:rPr>
-        <w:t>:</w:t>
+        <w:t>Студент:</w:t>
       </w:r>
     </w:p>
     <w:p>
@@ -384,7 +377,7 @@
       <w:pPr>
         <w:rPr>
           <w:rFonts w:eastAsia="Times New Roman" w:cs="Times New Roman"/>
-          <w:lang w:eastAsia="ru-RU"/>
+          <w:lang w:val="ru-RU" w:eastAsia="ru-RU"/>
         </w:rPr>
       </w:pPr>
     </w:p>
@@ -1346,21 +1339,7 @@
               <w:rFonts w:ascii="Cambria Math" w:hAnsi="Cambria Math"/>
               <w:lang w:val="ru-RU"/>
             </w:rPr>
-            <m:t>=0.05см</m:t>
-          </m:r>
-          <m:r>
-            <w:rPr>
-              <w:rFonts w:ascii="Cambria Math" w:hAnsi="Cambria Math"/>
-              <w:lang w:val="ru-RU"/>
-            </w:rPr>
-            <m:t>≈</m:t>
-          </m:r>
-          <m:r>
-            <w:rPr>
-              <w:rFonts w:ascii="Cambria Math" w:hAnsi="Cambria Math"/>
-              <w:lang w:val="ru-RU"/>
-            </w:rPr>
-            <m:t>0.6мм,</m:t>
+            <m:t>=0.05см≈0.6мм,</m:t>
           </m:r>
           <m:sSub>
             <m:sSubPr>
@@ -1401,21 +1380,7 @@
               <w:rFonts w:ascii="Cambria Math" w:hAnsi="Cambria Math"/>
               <w:lang w:val="ru-RU"/>
             </w:rPr>
-            <m:t>=0.046см</m:t>
-          </m:r>
-          <m:r>
-            <w:rPr>
-              <w:rFonts w:ascii="Cambria Math" w:hAnsi="Cambria Math"/>
-              <w:lang w:val="ru-RU"/>
-            </w:rPr>
-            <m:t>≈</m:t>
-          </m:r>
-          <m:r>
-            <w:rPr>
-              <w:rFonts w:ascii="Cambria Math" w:hAnsi="Cambria Math"/>
-              <w:lang w:val="ru-RU"/>
-            </w:rPr>
-            <m:t>0.5мм,</m:t>
+            <m:t>=0.046см≈0.5мм,</m:t>
           </m:r>
           <m:sSub>
             <m:sSubPr>
@@ -1456,21 +1421,7 @@
               <w:rFonts w:ascii="Cambria Math" w:hAnsi="Cambria Math"/>
               <w:lang w:val="ru-RU"/>
             </w:rPr>
-            <m:t>=0.146см</m:t>
-          </m:r>
-          <m:r>
-            <w:rPr>
-              <w:rFonts w:ascii="Cambria Math" w:hAnsi="Cambria Math"/>
-              <w:lang w:val="ru-RU"/>
-            </w:rPr>
-            <m:t>≈</m:t>
-          </m:r>
-          <m:r>
-            <w:rPr>
-              <w:rFonts w:ascii="Cambria Math" w:hAnsi="Cambria Math"/>
-              <w:lang w:val="ru-RU"/>
-            </w:rPr>
-            <m:t>1.5мм,</m:t>
+            <m:t>=0.146см≈1.5мм,</m:t>
           </m:r>
           <m:sSub>
             <m:sSubPr>
@@ -1511,21 +1462,7 @@
               <w:rFonts w:ascii="Cambria Math" w:hAnsi="Cambria Math"/>
               <w:lang w:val="ru-RU"/>
             </w:rPr>
-            <m:t>=0.224см</m:t>
-          </m:r>
-          <m:r>
-            <w:rPr>
-              <w:rFonts w:ascii="Cambria Math" w:hAnsi="Cambria Math"/>
-              <w:lang w:val="ru-RU"/>
-            </w:rPr>
-            <m:t>≈</m:t>
-          </m:r>
-          <m:r>
-            <w:rPr>
-              <w:rFonts w:ascii="Cambria Math" w:hAnsi="Cambria Math"/>
-              <w:lang w:val="ru-RU"/>
-            </w:rPr>
-            <m:t>2.3мм</m:t>
+            <m:t>=0.224см≈2.3мм</m:t>
           </m:r>
         </m:oMath>
       </m:oMathPara>
@@ -3980,22 +3917,31 @@
           <w:noProof/>
         </w:rPr>
         <w:drawing>
-          <wp:inline distT="0" distB="0" distL="0" distR="0" wp14:anchorId="4C5A3E4A" wp14:editId="3D148170">
-            <wp:extent cx="5334000" cy="4217502"/>
+          <wp:inline distT="0" distB="0" distL="0" distR="0" wp14:anchorId="1C1E243E" wp14:editId="3A3B70A4">
+            <wp:extent cx="6143625" cy="4695825"/>
             <wp:effectExtent l="0" t="0" r="0" b="0"/>
-            <wp:docPr id="30" name="Picture" descr="Рисунок 2. Итоговая схема"/>
-            <wp:cNvGraphicFramePr/>
+            <wp:docPr id="1035418111" name="Рисунок 1"/>
+            <wp:cNvGraphicFramePr>
+              <a:graphicFrameLocks xmlns:a="http://schemas.openxmlformats.org/drawingml/2006/main" noChangeAspect="1"/>
+            </wp:cNvGraphicFramePr>
             <a:graphic xmlns:a="http://schemas.openxmlformats.org/drawingml/2006/main">
               <a:graphicData uri="http://schemas.openxmlformats.org/drawingml/2006/picture">
                 <pic:pic xmlns:pic="http://schemas.openxmlformats.org/drawingml/2006/picture">
                   <pic:nvPicPr>
-                    <pic:cNvPr id="31" name="Picture" descr="HW1/myschema.png"/>
+                    <pic:cNvPr id="0" name="Picture 1"/>
                     <pic:cNvPicPr>
                       <a:picLocks noChangeAspect="1" noChangeArrowheads="1"/>
                     </pic:cNvPicPr>
                   </pic:nvPicPr>
                   <pic:blipFill>
-                    <a:blip r:embed="rId7"/>
+                    <a:blip r:embed="rId7" cstate="print">
+                      <a:extLst>
+                        <a:ext uri="{28A0092B-C50C-407E-A947-70E740481C1C}">
+                          <a14:useLocalDpi xmlns:a14="http://schemas.microsoft.com/office/drawing/2010/main" val="0"/>
+                        </a:ext>
+                      </a:extLst>
+                    </a:blip>
+                    <a:srcRect/>
                     <a:stretch>
                       <a:fillRect/>
                     </a:stretch>
@@ -4003,16 +3949,14 @@
                   <pic:spPr bwMode="auto">
                     <a:xfrm>
                       <a:off x="0" y="0"/>
-                      <a:ext cx="5334000" cy="4217502"/>
+                      <a:ext cx="6143625" cy="4695825"/>
                     </a:xfrm>
                     <a:prstGeom prst="rect">
                       <a:avLst/>
                     </a:prstGeom>
                     <a:noFill/>
-                    <a:ln w="9525">
+                    <a:ln>
                       <a:noFill/>
-                      <a:headEnd/>
-                      <a:tailEnd/>
                     </a:ln>
                   </pic:spPr>
                 </pic:pic>

</xml_diff>